<commit_message>
feat(main): update lab-4 report
</commit_message>
<xml_diff>
--- a/labs/lab04/report/report.docx
+++ b/labs/lab04/report/report.docx
@@ -37,7 +37,7 @@
         <w:t xml:space="preserve"> </w:t>
       </w:r>
       <w:r>
-        <w:t xml:space="preserve">3</w:t>
+        <w:t xml:space="preserve">4</w:t>
       </w:r>
     </w:p>
     <w:p>
@@ -320,10 +320,9 @@
       </w:r>
       <w:r>
         <w:rPr>
-          <w:bCs/>
-          <w:b/>
+          <w:rStyle w:val="VerbatimChar"/>
         </w:rPr>
-        <w:t xml:space="preserve">bold</w:t>
+        <w:t xml:space="preserve">**bold**</w:t>
       </w:r>
       <w:r>
         <w:t xml:space="preserve">.</w:t>
@@ -389,12 +388,9 @@
       </w:r>
       <w:r>
         <w:rPr>
-          <w:iCs/>
-          <w:i/>
-          <w:bCs/>
-          <w:b/>
+          <w:rStyle w:val="VerbatimChar"/>
         </w:rPr>
-        <w:t xml:space="preserve">bold and italic</w:t>
+        <w:t xml:space="preserve">***bold and italic***</w:t>
       </w:r>
       <w:r>
         <w:t xml:space="preserve">.</w:t>
@@ -1058,16 +1054,7 @@
         <w:pStyle w:val="FirstParagraph"/>
       </w:pPr>
       <w:r>
-        <w:t xml:space="preserve">Смотри формулу (</w:t>
-      </w:r>
-      <w:r>
-        <w:rPr>
-          <w:rStyle w:val="VerbatimChar"/>
-        </w:rPr>
-        <w:t xml:space="preserve">[-@eq:eq1]</w:t>
-      </w:r>
-      <w:r>
-        <w:t xml:space="preserve">).</w:t>
+        <w:t xml:space="preserve">Смотри формулу (1).</w:t>
       </w:r>
     </w:p>
     <w:bookmarkEnd w:id="24"/>
@@ -1532,7 +1519,7 @@
       </w:r>
     </w:p>
     <w:bookmarkEnd w:id="36"/>
-    <w:bookmarkStart w:id="37" w:name="X32ff26b75a7156f968f22ae721fd8fec4b51e1d"/>
+    <w:bookmarkStart w:id="41" w:name="X32ff26b75a7156f968f22ae721fd8fec4b51e1d"/>
     <w:p>
       <w:pPr>
         <w:pStyle w:val="Heading1"/>
@@ -1555,7 +1542,64 @@
         <w:pStyle w:val="FirstParagraph"/>
       </w:pPr>
       <w:r>
-        <w:t xml:space="preserve">В соответсвующем каталоге сделали отчет по лабораторной работе № 3 в формате Markdown.</w:t>
+        <w:t xml:space="preserve">В соответсвующем каталоге сделали отчет по лабораторной работе № 3 в формате Markdown (Рис. 3).</w:t>
+      </w:r>
+    </w:p>
+    <w:p>
+      <w:pPr>
+        <w:pStyle w:val="CaptionedFigure"/>
+      </w:pPr>
+      <w:bookmarkStart w:id="40" w:name="fig:fig3"/>
+      <w:r>
+        <w:drawing>
+          <wp:inline>
+            <wp:extent cx="5334000" cy="5851130"/>
+            <wp:effectExtent b="0" l="0" r="0" t="0"/>
+            <wp:docPr descr="Рис. 3: Создание отчета по лабораторной работе № 3 в формате Markdown" title="" id="38" name="Picture"/>
+            <a:graphic>
+              <a:graphicData uri="http://schemas.openxmlformats.org/drawingml/2006/picture">
+                <pic:pic>
+                  <pic:nvPicPr>
+                    <pic:cNvPr descr="./image/lab3-report.png" id="39" name="Picture"/>
+                    <pic:cNvPicPr>
+                      <a:picLocks noChangeArrowheads="1" noChangeAspect="1"/>
+                    </pic:cNvPicPr>
+                  </pic:nvPicPr>
+                  <pic:blipFill>
+                    <a:blip r:embed="rId37"/>
+                    <a:stretch>
+                      <a:fillRect/>
+                    </a:stretch>
+                  </pic:blipFill>
+                  <pic:spPr bwMode="auto">
+                    <a:xfrm>
+                      <a:off x="0" y="0"/>
+                      <a:ext cx="5334000" cy="5851130"/>
+                    </a:xfrm>
+                    <a:prstGeom prst="rect">
+                      <a:avLst/>
+                    </a:prstGeom>
+                    <a:noFill/>
+                    <a:ln w="9525">
+                      <a:noFill/>
+                      <a:headEnd/>
+                      <a:tailEnd/>
+                    </a:ln>
+                  </pic:spPr>
+                </pic:pic>
+              </a:graphicData>
+            </a:graphic>
+          </wp:inline>
+        </w:drawing>
+      </w:r>
+      <w:bookmarkEnd w:id="40"/>
+    </w:p>
+    <w:p>
+      <w:pPr>
+        <w:pStyle w:val="ImageCaption"/>
+      </w:pPr>
+      <w:r>
+        <w:t xml:space="preserve">Рис. 3: Создание отчета по лабораторной работе № 3 в формате Markdown</w:t>
       </w:r>
     </w:p>
     <w:p>
@@ -1563,11 +1607,11 @@
         <w:pStyle w:val="BodyText"/>
       </w:pPr>
       <w:r>
-        <w:t xml:space="preserve">Загрузили файлы на Github.</w:t>
-      </w:r>
-    </w:p>
-    <w:bookmarkEnd w:id="37"/>
-    <w:bookmarkStart w:id="38" w:name="контрольные-вопросы-для-самопроверки"/>
+        <w:t xml:space="preserve">Загрузили файлы на Github (Рис. 3).</w:t>
+      </w:r>
+    </w:p>
+    <w:bookmarkEnd w:id="41"/>
+    <w:bookmarkStart w:id="42" w:name="контрольные-вопросы-для-самопроверки"/>
     <w:p>
       <w:pPr>
         <w:pStyle w:val="Heading1"/>
@@ -1771,8 +1815,8 @@
         <w:t xml:space="preserve">$$ {#eq:eq1}</w:t>
       </w:r>
     </w:p>
-    <w:bookmarkEnd w:id="38"/>
-    <w:bookmarkStart w:id="39" w:name="выводы"/>
+    <w:bookmarkEnd w:id="42"/>
+    <w:bookmarkStart w:id="43" w:name="выводы"/>
     <w:p>
       <w:pPr>
         <w:pStyle w:val="Heading1"/>
@@ -1798,8 +1842,8 @@
         <w:t xml:space="preserve">Освоили процедуру оформления отчетов с помощью легковесного языка разметки Markdown.</w:t>
       </w:r>
     </w:p>
-    <w:bookmarkEnd w:id="39"/>
-    <w:bookmarkStart w:id="40" w:name="список-литературы"/>
+    <w:bookmarkEnd w:id="43"/>
+    <w:bookmarkStart w:id="44" w:name="список-литературы"/>
     <w:p>
       <w:pPr>
         <w:pStyle w:val="Heading1"/>
@@ -1810,19 +1854,17 @@
     </w:p>
     <w:p>
       <w:pPr>
-        <w:pStyle w:val="FirstParagraph"/>
-      </w:pPr>
-      <w:r>
-        <w:t xml:space="preserve">::: Демидова А. В. Лабораторная работа №4. Язык разметки Markdown – Методическое пособие{#refs}</w:t>
-      </w:r>
-      <w:r>
-        <w:t xml:space="preserve"> </w:t>
-      </w:r>
-      <w:r>
-        <w:t xml:space="preserve">:::</w:t>
-      </w:r>
-    </w:p>
-    <w:bookmarkEnd w:id="40"/>
+        <w:numPr>
+          <w:ilvl w:val="0"/>
+          <w:numId w:val="1015"/>
+        </w:numPr>
+        <w:pStyle w:val="Compact"/>
+      </w:pPr>
+      <w:r>
+        <w:t xml:space="preserve">Демидова А. В. Лабораторная работа №4. Язык разметки Markdown – Методическое пособие</w:t>
+      </w:r>
+    </w:p>
+    <w:bookmarkEnd w:id="44"/>
     <w:sectPr/>
   </w:body>
 </w:document>
@@ -2716,6 +2758,36 @@
     </w:lvlOverride>
     <w:lvlOverride w:ilvl="8">
       <w:startOverride w:val="5"/>
+    </w:lvlOverride>
+  </w:num>
+  <w:num w:numId="1015">
+    <w:abstractNumId w:val="99411"/>
+    <w:lvlOverride w:ilvl="0">
+      <w:startOverride w:val="1"/>
+    </w:lvlOverride>
+    <w:lvlOverride w:ilvl="1">
+      <w:startOverride w:val="1"/>
+    </w:lvlOverride>
+    <w:lvlOverride w:ilvl="2">
+      <w:startOverride w:val="1"/>
+    </w:lvlOverride>
+    <w:lvlOverride w:ilvl="3">
+      <w:startOverride w:val="1"/>
+    </w:lvlOverride>
+    <w:lvlOverride w:ilvl="4">
+      <w:startOverride w:val="1"/>
+    </w:lvlOverride>
+    <w:lvlOverride w:ilvl="5">
+      <w:startOverride w:val="1"/>
+    </w:lvlOverride>
+    <w:lvlOverride w:ilvl="6">
+      <w:startOverride w:val="1"/>
+    </w:lvlOverride>
+    <w:lvlOverride w:ilvl="7">
+      <w:startOverride w:val="1"/>
+    </w:lvlOverride>
+    <w:lvlOverride w:ilvl="8">
+      <w:startOverride w:val="1"/>
     </w:lvlOverride>
   </w:num>
 </w:numbering>

</xml_diff>